<commit_message>
Fixed Mung Dal recipe
</commit_message>
<xml_diff>
--- a/Mung Dal.docx
+++ b/Mung Dal.docx
@@ -5,288 +5,73 @@
     <w:p>
       <w:pPr>
         <w:pStyle w:val="Heading1"/>
-        <w:jc w:val="center"/>
-        <w:rPr>
-          <w:sz w:val="144"/>
-          <w:szCs w:val="144"/>
-        </w:rPr>
-      </w:pPr>
-      <w:r>
-        <w:rPr>
-          <w:sz w:val="144"/>
-          <w:szCs w:val="144"/>
-        </w:rPr>
-        <w:t>Mu</w:t>
-      </w:r>
-      <w:bookmarkStart w:id="0" w:name="_GoBack"/>
-      <w:bookmarkEnd w:id="0"/>
-      <w:r>
-        <w:rPr>
-          <w:sz w:val="144"/>
-          <w:szCs w:val="144"/>
-        </w:rPr>
-        <w:t>ng Dal</w:t>
-      </w:r>
-    </w:p>
-    <w:p>
-      <w:pPr>
-        <w:pStyle w:val="Heading2"/>
-        <w:rPr>
-          <w:b/>
-          <w:bCs/>
-        </w:rPr>
-      </w:pPr>
-      <w:r>
-        <w:rPr>
-          <w:b/>
-          <w:bCs/>
-        </w:rPr>
-        <w:t>Ingredients</w:t>
-      </w:r>
-    </w:p>
-    <w:p>
-      <w:pPr>
-        <w:spacing w:line="276" w:lineRule="auto"/>
-        <w:ind w:left="364"/>
-        <w:rPr>
-          <w:sz w:val="28"/>
-          <w:szCs w:val="28"/>
-        </w:rPr>
-      </w:pPr>
-      <w:r>
-        <w:rPr>
-          <w:sz w:val="28"/>
-          <w:szCs w:val="28"/>
-        </w:rPr>
-        <w:t>1 cup split mung beans</w:t>
-      </w:r>
-      <w:r>
-        <w:rPr>
-          <w:sz w:val="28"/>
-          <w:szCs w:val="28"/>
-        </w:rPr>
-        <w:br/>
-      </w:r>
-      <w:r>
-        <w:rPr>
-          <w:sz w:val="28"/>
-          <w:szCs w:val="28"/>
-        </w:rPr>
-        <w:t>7 cups</w:t>
-      </w:r>
-      <w:r>
-        <w:rPr>
-          <w:sz w:val="28"/>
-          <w:szCs w:val="28"/>
-        </w:rPr>
-        <w:t xml:space="preserve"> water</w:t>
-      </w:r>
-      <w:r>
-        <w:rPr>
-          <w:sz w:val="28"/>
-          <w:szCs w:val="28"/>
-        </w:rPr>
-        <w:br/>
-      </w:r>
-      <w:r>
-        <w:rPr>
-          <w:sz w:val="28"/>
-          <w:szCs w:val="28"/>
-        </w:rPr>
-        <w:t>½ teaspoon turmeric powder</w:t>
-      </w:r>
-      <w:r>
-        <w:rPr>
-          <w:sz w:val="28"/>
-          <w:szCs w:val="28"/>
-        </w:rPr>
-        <w:br/>
-      </w:r>
-      <w:r>
-        <w:rPr>
-          <w:sz w:val="28"/>
-          <w:szCs w:val="28"/>
-        </w:rPr>
-        <w:t>1 cup carrots, diced</w:t>
-      </w:r>
-      <w:r>
-        <w:rPr>
-          <w:sz w:val="28"/>
-          <w:szCs w:val="28"/>
-        </w:rPr>
-        <w:br/>
-      </w:r>
-      <w:r>
-        <w:rPr>
-          <w:sz w:val="28"/>
-          <w:szCs w:val="28"/>
-        </w:rPr>
-        <w:t>2 cups small cauliflower florets</w:t>
-      </w:r>
-      <w:r>
-        <w:rPr>
-          <w:sz w:val="28"/>
-          <w:szCs w:val="28"/>
-        </w:rPr>
-        <w:br/>
-      </w:r>
-      <w:r>
-        <w:rPr>
-          <w:sz w:val="28"/>
-          <w:szCs w:val="28"/>
-        </w:rPr>
-        <w:t>1 tablespoon ghee or oil</w:t>
-      </w:r>
-      <w:r>
-        <w:rPr>
-          <w:sz w:val="28"/>
-          <w:szCs w:val="28"/>
-        </w:rPr>
-        <w:br/>
-      </w:r>
-      <w:r>
-        <w:rPr>
-          <w:sz w:val="28"/>
-          <w:szCs w:val="28"/>
-        </w:rPr>
-        <w:t>2 tablespoons cumin seeds</w:t>
-      </w:r>
-      <w:r>
-        <w:rPr>
-          <w:sz w:val="28"/>
-          <w:szCs w:val="28"/>
-        </w:rPr>
-        <w:br/>
-      </w:r>
-      <w:r>
-        <w:rPr>
-          <w:sz w:val="28"/>
-          <w:szCs w:val="28"/>
-        </w:rPr>
-        <w:t xml:space="preserve">½ </w:t>
-      </w:r>
-      <w:r>
-        <w:rPr>
-          <w:sz w:val="28"/>
-          <w:szCs w:val="28"/>
-        </w:rPr>
-        <w:t>teaspoon fennel seeds</w:t>
-      </w:r>
-      <w:r>
-        <w:rPr>
-          <w:sz w:val="28"/>
-          <w:szCs w:val="28"/>
-        </w:rPr>
-        <w:br/>
-      </w:r>
-      <w:r>
-        <w:rPr>
-          <w:sz w:val="28"/>
-          <w:szCs w:val="28"/>
-        </w:rPr>
-        <w:t>1 or 2 green chilies, seeded and chopped</w:t>
-      </w:r>
-      <w:r>
-        <w:rPr>
-          <w:sz w:val="28"/>
-          <w:szCs w:val="28"/>
-        </w:rPr>
-        <w:br/>
-      </w:r>
-      <w:r>
-        <w:rPr>
-          <w:sz w:val="28"/>
-          <w:szCs w:val="28"/>
-        </w:rPr>
-        <w:t>1 tablespoon chopped fresh ginger</w:t>
-      </w:r>
-      <w:r>
-        <w:rPr>
-          <w:sz w:val="28"/>
-          <w:szCs w:val="28"/>
-        </w:rPr>
-        <w:br/>
-      </w:r>
-      <w:r>
-        <w:rPr>
-          <w:sz w:val="28"/>
-          <w:szCs w:val="28"/>
-        </w:rPr>
-        <w:t xml:space="preserve">¼ </w:t>
-      </w:r>
-      <w:r>
-        <w:rPr>
-          <w:sz w:val="28"/>
-          <w:szCs w:val="28"/>
-        </w:rPr>
-        <w:t>cup chopped fresh coriander leaves</w:t>
-      </w:r>
-      <w:r>
-        <w:rPr>
-          <w:sz w:val="28"/>
-          <w:szCs w:val="28"/>
-        </w:rPr>
-        <w:br/>
-      </w:r>
-      <w:r>
-        <w:rPr>
-          <w:sz w:val="28"/>
-          <w:szCs w:val="28"/>
-        </w:rPr>
-        <w:t>2 tablespoons fresh lemon juice</w:t>
-      </w:r>
-      <w:r>
-        <w:rPr>
-          <w:sz w:val="28"/>
-          <w:szCs w:val="28"/>
-        </w:rPr>
-        <w:br/>
-      </w:r>
-      <w:r>
-        <w:rPr>
-          <w:sz w:val="28"/>
-          <w:szCs w:val="28"/>
-        </w:rPr>
-        <w:t>1 teaspoon salt</w:t>
-      </w:r>
-      <w:r>
-        <w:rPr>
-          <w:sz w:val="28"/>
-          <w:szCs w:val="28"/>
-        </w:rPr>
-        <w:br/>
-      </w:r>
-      <w:r>
-        <w:rPr>
-          <w:sz w:val="28"/>
-          <w:szCs w:val="28"/>
-        </w:rPr>
-        <w:t xml:space="preserve">¼ </w:t>
-      </w:r>
-      <w:r>
-        <w:rPr>
-          <w:sz w:val="28"/>
-          <w:szCs w:val="28"/>
-        </w:rPr>
-        <w:t>teaspoon black pepper</w:t>
-      </w:r>
-    </w:p>
-    <w:p>
-      <w:pPr>
-        <w:pStyle w:val="Heading2"/>
-        <w:rPr>
-          <w:b/>
-          <w:bCs/>
-        </w:rPr>
-      </w:pPr>
-      <w:r>
-        <w:rPr>
-          <w:b/>
-          <w:bCs/>
-        </w:rPr>
-        <w:t>Method</w:t>
-      </w:r>
-    </w:p>
+      </w:pPr>
+      <w:r>
+        <w:t>Mung Dal</w:t>
+      </w:r>
+    </w:p>
+    <w:p/>
+    <w:p>
+      <w:r>
+        <w:t>1 cup beans</w:t>
+      </w:r>
+    </w:p>
+    <w:p>
+      <w:r>
+        <w:t>7 cups water</w:t>
+      </w:r>
+    </w:p>
+    <w:p>
+      <w:r>
+        <w:t>1 cup chopped tomatoes</w:t>
+      </w:r>
+    </w:p>
+    <w:p>
+      <w:r>
+        <w:t>1 medium zucchini (peeled and chopped in 1-inch cubes)</w:t>
+      </w:r>
+    </w:p>
+    <w:p>
+      <w:r>
+        <w:t>5 tablespoons ghee</w:t>
+      </w:r>
+    </w:p>
+    <w:p>
+      <w:r>
+        <w:t>½ tablespoon minced ginger</w:t>
+      </w:r>
+    </w:p>
+    <w:p>
+      <w:r>
+        <w:t>1 ½ tablespoons cumin seeds</w:t>
+      </w:r>
+    </w:p>
+    <w:p>
+      <w:r>
+        <w:t>1 tablespoon black mustard seeds</w:t>
+      </w:r>
+    </w:p>
+    <w:p>
+      <w:r>
+        <w:t>1 green chili (minced)</w:t>
+      </w:r>
+    </w:p>
+    <w:p>
+      <w:r>
+        <w:t>¼ teaspoon hing</w:t>
+      </w:r>
+    </w:p>
+    <w:p>
+      <w:r>
+        <w:t>1 ½ teaspoon turmeric</w:t>
+      </w:r>
+    </w:p>
+    <w:p>
+      <w:r>
+        <w:t>1 tablespoon salt</w:t>
+      </w:r>
+    </w:p>
+    <w:p/>
     <w:p>
       <w:pPr>
         <w:pStyle w:val="ListParagraph"/>
@@ -295,17 +80,9 @@
           <w:numId w:val="1"/>
         </w:numPr>
         <w:spacing w:line="360" w:lineRule="auto"/>
-        <w:rPr>
-          <w:sz w:val="28"/>
-          <w:szCs w:val="28"/>
-        </w:rPr>
-      </w:pPr>
-      <w:r>
-        <w:rPr>
-          <w:sz w:val="28"/>
-          <w:szCs w:val="28"/>
-        </w:rPr>
-        <w:t>Combine the mung dal, water, turmeric, and carrots in a heavy, medium-sized saucepan and bring to a boil. Reduce the heat and simmer, half-covered, for 15 minutes or until the dal starts to break down.</w:t>
+      </w:pPr>
+      <w:r>
+        <w:t>In 1-gallon saucepan put 3 tablespoon ghee, turmeric, hing, and beans. Fry for 30 seconds on medium heat.</w:t>
       </w:r>
     </w:p>
     <w:p>
@@ -316,17 +93,9 @@
           <w:numId w:val="1"/>
         </w:numPr>
         <w:spacing w:line="360" w:lineRule="auto"/>
-        <w:rPr>
-          <w:sz w:val="28"/>
-          <w:szCs w:val="28"/>
-        </w:rPr>
-      </w:pPr>
-      <w:r>
-        <w:rPr>
-          <w:sz w:val="28"/>
-          <w:szCs w:val="28"/>
-        </w:rPr>
-        <w:t>Add the cauliflower and cook 10 more minutes.</w:t>
+      </w:pPr>
+      <w:r>
+        <w:t>Add vegetables and fry for 1 more minute.</w:t>
       </w:r>
     </w:p>
     <w:p>
@@ -337,17 +106,9 @@
           <w:numId w:val="1"/>
         </w:numPr>
         <w:spacing w:line="360" w:lineRule="auto"/>
-        <w:rPr>
-          <w:sz w:val="28"/>
-          <w:szCs w:val="28"/>
-        </w:rPr>
-      </w:pPr>
-      <w:r>
-        <w:rPr>
-          <w:sz w:val="28"/>
-          <w:szCs w:val="28"/>
-        </w:rPr>
-        <w:t>Season as follows: Heat the ghee or oil in a small saucepan over moderate heat. Sprinkle in the cumin and fennel seeds, and fry them until they darken a few shades. Add the chilies and ginger and fry until aromatic.</w:t>
+      </w:pPr>
+      <w:r>
+        <w:t xml:space="preserve">Add water, salt, fresh chili, and diced ginger. </w:t>
       </w:r>
     </w:p>
     <w:p>
@@ -358,17 +119,40 @@
           <w:numId w:val="1"/>
         </w:numPr>
         <w:spacing w:line="360" w:lineRule="auto"/>
-        <w:rPr>
-          <w:sz w:val="28"/>
-          <w:szCs w:val="28"/>
-        </w:rPr>
-      </w:pPr>
-      <w:r>
-        <w:rPr>
-          <w:sz w:val="28"/>
-          <w:szCs w:val="28"/>
-        </w:rPr>
-        <w:t>Pour the contents of the whole saucepan into the simmering soup. Add the fresh coriander (cilantro) leaves, lemon juice, salt, and pepper.</w:t>
+      </w:pPr>
+      <w:r>
+        <w:t>Bring to a boil over high heat, then cover, lower heat, and let dal simmer for 1 hour or until the beans have dissolved into a thick soup. Set aside.</w:t>
+      </w:r>
+    </w:p>
+    <w:p>
+      <w:pPr>
+        <w:pStyle w:val="ListParagraph"/>
+        <w:numPr>
+          <w:ilvl w:val="0"/>
+          <w:numId w:val="1"/>
+        </w:numPr>
+        <w:spacing w:line="360" w:lineRule="auto"/>
+      </w:pPr>
+      <w:r>
+        <w:t>In small skillet add remaining ghee.</w:t>
+      </w:r>
+    </w:p>
+    <w:p>
+      <w:pPr>
+        <w:pStyle w:val="ListParagraph"/>
+        <w:numPr>
+          <w:ilvl w:val="0"/>
+          <w:numId w:val="1"/>
+        </w:numPr>
+        <w:spacing w:line="360" w:lineRule="auto"/>
+      </w:pPr>
+      <w:r>
+        <w:t>When hot add cumin seeds and black mustard seeds. When the seeds start to crackle pour the mixture into the pot of dal</w:t>
+      </w:r>
+      <w:bookmarkStart w:id="0" w:name="_GoBack"/>
+      <w:bookmarkEnd w:id="0"/>
+      <w:r>
+        <w:t>.</w:t>
       </w:r>
     </w:p>
     <w:sectPr>
@@ -384,9 +168,9 @@
 <file path=word/numbering.xml><?xml version="1.0" encoding="utf-8"?>
 <w:numbering xmlns:wpc="http://schemas.microsoft.com/office/word/2010/wordprocessingCanvas" xmlns:cx="http://schemas.microsoft.com/office/drawing/2014/chartex" xmlns:cx1="http://schemas.microsoft.com/office/drawing/2015/9/8/chartex" xmlns:cx2="http://schemas.microsoft.com/office/drawing/2015/10/21/chartex" xmlns:cx3="http://schemas.microsoft.com/office/drawing/2016/5/9/chartex" xmlns:cx4="http://schemas.microsoft.com/office/drawing/2016/5/10/chartex" xmlns:cx5="http://schemas.microsoft.com/office/drawing/2016/5/11/chartex" xmlns:cx6="http://schemas.microsoft.com/office/drawing/2016/5/12/chartex" xmlns:cx7="http://schemas.microsoft.com/office/drawing/2016/5/13/chartex" xmlns:cx8="http://schemas.microsoft.com/office/drawing/2016/5/14/chartex" xmlns:mc="http://schemas.openxmlformats.org/markup-compatibility/2006" xmlns:aink="http://schemas.microsoft.com/office/drawing/2016/ink" xmlns:am3d="http://schemas.microsoft.com/office/drawing/2017/model3d" xmlns:o="urn:schemas-microsoft-com:office:office" xmlns:r="http://schemas.openxmlformats.org/officeDocument/2006/relationships" xmlns:m="http://schemas.openxmlformats.org/officeDocument/2006/math" xmlns:v="urn:schemas-microsoft-com:vml" xmlns:wp14="http://schemas.microsoft.com/office/word/2010/wordprocessingDrawing" xmlns:wp="http://schemas.openxmlformats.org/drawingml/2006/wordprocessingDrawing" xmlns:w10="urn:schemas-microsoft-com:office:word" xmlns:w="http://schemas.openxmlformats.org/wordprocessingml/2006/main" xmlns:w14="http://schemas.microsoft.com/office/word/2010/wordml" xmlns:w15="http://schemas.microsoft.com/office/word/2012/wordml" xmlns:w16cex="http://schemas.microsoft.com/office/word/2018/wordml/cex" xmlns:w16cid="http://schemas.microsoft.com/office/word/2016/wordml/cid" xmlns:w16="http://schemas.microsoft.com/office/word/2018/wordml" xmlns:w16se="http://schemas.microsoft.com/office/word/2015/wordml/symex" xmlns:wpg="http://schemas.microsoft.com/office/word/2010/wordprocessingGroup" xmlns:wpi="http://schemas.microsoft.com/office/word/2010/wordprocessingInk" xmlns:wne="http://schemas.microsoft.com/office/word/2006/wordml" xmlns:wps="http://schemas.microsoft.com/office/word/2010/wordprocessingShape" mc:Ignorable="w14 w15 w16se w16cid w16 w16cex wp14">
   <w:abstractNum w:abstractNumId="0" w15:restartNumberingAfterBreak="0">
-    <w:nsid w:val="2B406AA4"/>
+    <w:nsid w:val="66575E80"/>
     <w:multiLevelType w:val="hybridMultilevel"/>
-    <w:tmpl w:val="D97C1CF0"/>
+    <w:tmpl w:val="17F8CF4C"/>
     <w:lvl w:ilvl="0" w:tplc="0809000F">
       <w:start w:val="1"/>
       <w:numFmt w:val="decimal"/>
@@ -469,124 +253,8 @@
       </w:pPr>
     </w:lvl>
   </w:abstractNum>
-  <w:abstractNum w:abstractNumId="1" w15:restartNumberingAfterBreak="0">
-    <w:nsid w:val="6B062480"/>
-    <w:multiLevelType w:val="hybridMultilevel"/>
-    <w:tmpl w:val="EA6A9D46"/>
-    <w:lvl w:ilvl="0" w:tplc="08090001">
-      <w:start w:val="1"/>
-      <w:numFmt w:val="bullet"/>
-      <w:lvlText w:val=""/>
-      <w:lvlJc w:val="left"/>
-      <w:pPr>
-        <w:ind w:left="720" w:hanging="360"/>
-      </w:pPr>
-      <w:rPr>
-        <w:rFonts w:ascii="Symbol" w:hAnsi="Symbol" w:hint="default"/>
-      </w:rPr>
-    </w:lvl>
-    <w:lvl w:ilvl="1" w:tplc="08090003" w:tentative="1">
-      <w:start w:val="1"/>
-      <w:numFmt w:val="bullet"/>
-      <w:lvlText w:val="o"/>
-      <w:lvlJc w:val="left"/>
-      <w:pPr>
-        <w:ind w:left="1440" w:hanging="360"/>
-      </w:pPr>
-      <w:rPr>
-        <w:rFonts w:ascii="Courier New" w:hAnsi="Courier New" w:cs="Courier New" w:hint="default"/>
-      </w:rPr>
-    </w:lvl>
-    <w:lvl w:ilvl="2" w:tplc="08090005" w:tentative="1">
-      <w:start w:val="1"/>
-      <w:numFmt w:val="bullet"/>
-      <w:lvlText w:val=""/>
-      <w:lvlJc w:val="left"/>
-      <w:pPr>
-        <w:ind w:left="2160" w:hanging="360"/>
-      </w:pPr>
-      <w:rPr>
-        <w:rFonts w:ascii="Wingdings" w:hAnsi="Wingdings" w:hint="default"/>
-      </w:rPr>
-    </w:lvl>
-    <w:lvl w:ilvl="3" w:tplc="08090001" w:tentative="1">
-      <w:start w:val="1"/>
-      <w:numFmt w:val="bullet"/>
-      <w:lvlText w:val=""/>
-      <w:lvlJc w:val="left"/>
-      <w:pPr>
-        <w:ind w:left="2880" w:hanging="360"/>
-      </w:pPr>
-      <w:rPr>
-        <w:rFonts w:ascii="Symbol" w:hAnsi="Symbol" w:hint="default"/>
-      </w:rPr>
-    </w:lvl>
-    <w:lvl w:ilvl="4" w:tplc="08090003" w:tentative="1">
-      <w:start w:val="1"/>
-      <w:numFmt w:val="bullet"/>
-      <w:lvlText w:val="o"/>
-      <w:lvlJc w:val="left"/>
-      <w:pPr>
-        <w:ind w:left="3600" w:hanging="360"/>
-      </w:pPr>
-      <w:rPr>
-        <w:rFonts w:ascii="Courier New" w:hAnsi="Courier New" w:cs="Courier New" w:hint="default"/>
-      </w:rPr>
-    </w:lvl>
-    <w:lvl w:ilvl="5" w:tplc="08090005" w:tentative="1">
-      <w:start w:val="1"/>
-      <w:numFmt w:val="bullet"/>
-      <w:lvlText w:val=""/>
-      <w:lvlJc w:val="left"/>
-      <w:pPr>
-        <w:ind w:left="4320" w:hanging="360"/>
-      </w:pPr>
-      <w:rPr>
-        <w:rFonts w:ascii="Wingdings" w:hAnsi="Wingdings" w:hint="default"/>
-      </w:rPr>
-    </w:lvl>
-    <w:lvl w:ilvl="6" w:tplc="08090001" w:tentative="1">
-      <w:start w:val="1"/>
-      <w:numFmt w:val="bullet"/>
-      <w:lvlText w:val=""/>
-      <w:lvlJc w:val="left"/>
-      <w:pPr>
-        <w:ind w:left="5040" w:hanging="360"/>
-      </w:pPr>
-      <w:rPr>
-        <w:rFonts w:ascii="Symbol" w:hAnsi="Symbol" w:hint="default"/>
-      </w:rPr>
-    </w:lvl>
-    <w:lvl w:ilvl="7" w:tplc="08090003" w:tentative="1">
-      <w:start w:val="1"/>
-      <w:numFmt w:val="bullet"/>
-      <w:lvlText w:val="o"/>
-      <w:lvlJc w:val="left"/>
-      <w:pPr>
-        <w:ind w:left="5760" w:hanging="360"/>
-      </w:pPr>
-      <w:rPr>
-        <w:rFonts w:ascii="Courier New" w:hAnsi="Courier New" w:cs="Courier New" w:hint="default"/>
-      </w:rPr>
-    </w:lvl>
-    <w:lvl w:ilvl="8" w:tplc="08090005" w:tentative="1">
-      <w:start w:val="1"/>
-      <w:numFmt w:val="bullet"/>
-      <w:lvlText w:val=""/>
-      <w:lvlJc w:val="left"/>
-      <w:pPr>
-        <w:ind w:left="6480" w:hanging="360"/>
-      </w:pPr>
-      <w:rPr>
-        <w:rFonts w:ascii="Wingdings" w:hAnsi="Wingdings" w:hint="default"/>
-      </w:rPr>
-    </w:lvl>
-  </w:abstractNum>
   <w:num w:numId="1">
     <w:abstractNumId w:val="0"/>
-  </w:num>
-  <w:num w:numId="2">
-    <w:abstractNumId w:val="1"/>
   </w:num>
 </w:numbering>
 </file>
@@ -997,7 +665,7 @@
     <w:link w:val="Heading1Char"/>
     <w:uiPriority w:val="9"/>
     <w:qFormat/>
-    <w:rsid w:val="000938D6"/>
+    <w:rsid w:val="00044D34"/>
     <w:pPr>
       <w:keepNext/>
       <w:keepLines/>
@@ -1009,28 +677,6 @@
       <w:color w:val="2F5496" w:themeColor="accent1" w:themeShade="BF"/>
       <w:sz w:val="32"/>
       <w:szCs w:val="32"/>
-    </w:rPr>
-  </w:style>
-  <w:style w:type="paragraph" w:styleId="Heading2">
-    <w:name w:val="heading 2"/>
-    <w:basedOn w:val="Normal"/>
-    <w:next w:val="Normal"/>
-    <w:link w:val="Heading2Char"/>
-    <w:uiPriority w:val="9"/>
-    <w:unhideWhenUsed/>
-    <w:qFormat/>
-    <w:rsid w:val="000938D6"/>
-    <w:pPr>
-      <w:keepNext/>
-      <w:keepLines/>
-      <w:spacing w:before="40" w:after="0"/>
-      <w:outlineLvl w:val="1"/>
-    </w:pPr>
-    <w:rPr>
-      <w:rFonts w:asciiTheme="majorHAnsi" w:eastAsiaTheme="majorEastAsia" w:hAnsiTheme="majorHAnsi" w:cstheme="majorBidi"/>
-      <w:color w:val="2F5496" w:themeColor="accent1" w:themeShade="BF"/>
-      <w:sz w:val="26"/>
-      <w:szCs w:val="26"/>
     </w:rPr>
   </w:style>
   <w:style w:type="character" w:default="1" w:styleId="DefaultParagraphFont">
@@ -1065,7 +711,7 @@
     <w:basedOn w:val="DefaultParagraphFont"/>
     <w:link w:val="Heading1"/>
     <w:uiPriority w:val="9"/>
-    <w:rsid w:val="000938D6"/>
+    <w:rsid w:val="00044D34"/>
     <w:rPr>
       <w:rFonts w:asciiTheme="majorHAnsi" w:eastAsiaTheme="majorEastAsia" w:hAnsiTheme="majorHAnsi" w:cstheme="majorBidi"/>
       <w:color w:val="2F5496" w:themeColor="accent1" w:themeShade="BF"/>
@@ -1078,24 +724,11 @@
     <w:basedOn w:val="Normal"/>
     <w:uiPriority w:val="34"/>
     <w:qFormat/>
-    <w:rsid w:val="000938D6"/>
+    <w:rsid w:val="00044D34"/>
     <w:pPr>
       <w:ind w:left="720"/>
       <w:contextualSpacing/>
     </w:pPr>
-  </w:style>
-  <w:style w:type="character" w:customStyle="1" w:styleId="Heading2Char">
-    <w:name w:val="Heading 2 Char"/>
-    <w:basedOn w:val="DefaultParagraphFont"/>
-    <w:link w:val="Heading2"/>
-    <w:uiPriority w:val="9"/>
-    <w:rsid w:val="000938D6"/>
-    <w:rPr>
-      <w:rFonts w:asciiTheme="majorHAnsi" w:eastAsiaTheme="majorEastAsia" w:hAnsiTheme="majorHAnsi" w:cstheme="majorBidi"/>
-      <w:color w:val="2F5496" w:themeColor="accent1" w:themeShade="BF"/>
-      <w:sz w:val="26"/>
-      <w:szCs w:val="26"/>
-    </w:rPr>
   </w:style>
 </w:styles>
 </file>

</xml_diff>